<commit_message>
changed pointers to scopedpointers to remove the necessity of delete operations. can now just set to nullptr and memory allocation will sort itself out. also optimised generate and remove board functions.
</commit_message>
<xml_diff>
--- a/Bibliography.docx
+++ b/Bibliography.docx
@@ -6,42 +6,73 @@
       <w:pPr>
         <w:jc w:val="left"/>
       </w:pPr>
-      <w:hyperlink r:id="rId5" w:history="1">
-        <w:r>
-          <w:rPr>
-            <w:rStyle w:val="Hyperlink"/>
-          </w:rPr>
-          <w:t>http://www.scienceprog.com/electret-condenser-microphone-amplifier-for-use-in-microcontroller-projects/</w:t>
-        </w:r>
-      </w:hyperlink>
-    </w:p>
-    <w:p>
-      <w:pPr>
-        <w:jc w:val="left"/>
-      </w:pPr>
-    </w:p>
-    <w:p>
-      <w:pPr>
-        <w:jc w:val="left"/>
+      <w:r>
+        <w:fldChar w:fldCharType="begin"/>
+      </w:r>
+      <w:r>
+        <w:instrText xml:space="preserve"> HYPERLINK "http://www.scienceprog.com/electret-condenser-microphone-amplifier-for-use-in-microcontroller-projects/" </w:instrText>
+      </w:r>
+      <w:r>
+        <w:fldChar w:fldCharType="separate"/>
+      </w:r>
+      <w:r>
         <w:rPr>
           <w:rStyle w:val="Hyperlink"/>
         </w:rPr>
-      </w:pPr>
-      <w:hyperlink r:id="rId6" w:history="1">
-        <w:r>
-          <w:rPr>
-            <w:rStyle w:val="Hyperlink"/>
-          </w:rPr>
-          <w:t>http://natecheng.blogspot.co.uk/2014/08/matlab-bluetooth-connection-bluetooth.html</w:t>
-        </w:r>
-      </w:hyperlink>
-    </w:p>
-    <w:p>
-      <w:pPr>
-        <w:jc w:val="left"/>
+        <w:t>http://www.scienceprog.com/electret-condenser-microphone-amplifier-for-use-in-microcontroller-projects/</w:t>
+      </w:r>
+      <w:r>
         <w:rPr>
           <w:rStyle w:val="Hyperlink"/>
         </w:rPr>
+        <w:fldChar w:fldCharType="end"/>
+      </w:r>
+    </w:p>
+    <w:p>
+      <w:pPr>
+        <w:jc w:val="left"/>
+      </w:pPr>
+    </w:p>
+    <w:p>
+      <w:pPr>
+        <w:jc w:val="left"/>
+        <w:rPr>
+          <w:rStyle w:val="Hyperlink"/>
+        </w:rPr>
+      </w:pPr>
+      <w:hyperlink r:id="rId5" w:history="1">
+        <w:r>
+          <w:rPr>
+            <w:rStyle w:val="Hyperlink"/>
+          </w:rPr>
+          <w:t>http://natecheng.blogspot.co.uk/2014/08/matlab-bluetooth-connection-bluetooth.html</w:t>
+        </w:r>
+      </w:hyperlink>
+    </w:p>
+    <w:p>
+      <w:pPr>
+        <w:jc w:val="left"/>
+        <w:rPr>
+          <w:rStyle w:val="Hyperlink"/>
+        </w:rPr>
+      </w:pPr>
+    </w:p>
+    <w:p>
+      <w:pPr>
+        <w:jc w:val="left"/>
+      </w:pPr>
+      <w:hyperlink r:id="rId6" w:history="1">
+        <w:r>
+          <w:rPr>
+            <w:rStyle w:val="Hyperlink"/>
+          </w:rPr>
+          <w:t>http://www.engblaze.com/we-interrupt-this-program-to-bring-you-a-tutorial-on-arduino-interrupts/</w:t>
+        </w:r>
+      </w:hyperlink>
+    </w:p>
+    <w:p>
+      <w:pPr>
+        <w:jc w:val="left"/>
       </w:pPr>
     </w:p>
     <w:p>
@@ -53,7 +84,7 @@
           <w:rPr>
             <w:rStyle w:val="Hyperlink"/>
           </w:rPr>
-          <w:t>http://www.engblaze.com/we-interrupt-this-program-to-bring-you-a-tutorial-on-arduino-interrupts/</w:t>
+          <w:t>http://arduino.cc/en/reference/serial</w:t>
         </w:r>
       </w:hyperlink>
     </w:p>
@@ -71,7 +102,7 @@
           <w:rPr>
             <w:rStyle w:val="Hyperlink"/>
           </w:rPr>
-          <w:t>http://arduino.cc/en/reference/serial</w:t>
+          <w:t>http://www.raywenderlich.com/52080/introduction-core-bluetooth-building-heart-rate-monitor</w:t>
         </w:r>
       </w:hyperlink>
     </w:p>
@@ -89,7 +120,7 @@
           <w:rPr>
             <w:rStyle w:val="Hyperlink"/>
           </w:rPr>
-          <w:t>http://www.raywenderlich.com/52080/introduction-core-bluetooth-building-heart-rate-monitor</w:t>
+          <w:t>http://www.instructables.com/id/Arduino-Timer-Interrupts/?ALLSTEPS</w:t>
         </w:r>
       </w:hyperlink>
     </w:p>
@@ -107,7 +138,7 @@
           <w:rPr>
             <w:rStyle w:val="Hyperlink"/>
           </w:rPr>
-          <w:t>http://www.instructables.com/id/Arduino-Timer-Interrupts/?ALLSTEPS</w:t>
+          <w:t>http://uk.mathworks.com/help/matlab/serial-port-devices.html?refresh=true</w:t>
         </w:r>
       </w:hyperlink>
     </w:p>
@@ -125,24 +156,6 @@
           <w:rPr>
             <w:rStyle w:val="Hyperlink"/>
           </w:rPr>
-          <w:t>http://uk.mathworks.com/help/matlab/serial-port-devices.html?refresh=true</w:t>
-        </w:r>
-      </w:hyperlink>
-    </w:p>
-    <w:p>
-      <w:pPr>
-        <w:jc w:val="left"/>
-      </w:pPr>
-    </w:p>
-    <w:p>
-      <w:pPr>
-        <w:jc w:val="left"/>
-      </w:pPr>
-      <w:hyperlink r:id="rId12" w:history="1">
-        <w:r>
-          <w:rPr>
-            <w:rStyle w:val="Hyperlink"/>
-          </w:rPr>
           <w:t>http://playground.arduino.cc/Interfacing/Cocoa</w:t>
         </w:r>
       </w:hyperlink>
@@ -156,7 +169,7 @@
       <w:pPr>
         <w:jc w:val="left"/>
       </w:pPr>
-      <w:hyperlink r:id="rId13" w:anchor="topic=Sample+Code&amp;section=Resource+Types" w:history="1">
+      <w:hyperlink r:id="rId12" w:anchor="topic=Sample+Code&amp;section=Resource+Types" w:history="1">
         <w:r>
           <w:rPr>
             <w:rStyle w:val="Hyperlink"/>
@@ -174,12 +187,30 @@
       <w:pPr>
         <w:jc w:val="left"/>
       </w:pPr>
+      <w:hyperlink r:id="rId13" w:history="1">
+        <w:r>
+          <w:rPr>
+            <w:rStyle w:val="Hyperlink"/>
+          </w:rPr>
+          <w:t>https://maniacdev.com/ios-5-sdk-tutorial-and-guide/xcode-4-storyboard</w:t>
+        </w:r>
+      </w:hyperlink>
+    </w:p>
+    <w:p>
+      <w:pPr>
+        <w:jc w:val="left"/>
+      </w:pPr>
+    </w:p>
+    <w:p>
+      <w:pPr>
+        <w:jc w:val="left"/>
+      </w:pPr>
       <w:hyperlink r:id="rId14" w:history="1">
         <w:r>
           <w:rPr>
             <w:rStyle w:val="Hyperlink"/>
           </w:rPr>
-          <w:t>https://maniacdev.com/ios-5-sdk-tutorial-and-guide/xcode-4-storyboard</w:t>
+          <w:t>http://codewithchris.com/avaudioplayer-tutorial/</w:t>
         </w:r>
       </w:hyperlink>
     </w:p>
@@ -197,7 +228,7 @@
           <w:rPr>
             <w:rStyle w:val="Hyperlink"/>
           </w:rPr>
-          <w:t>http://codewithchris.com/avaudioplayer-tutorial/</w:t>
+          <w:t>http://juliuspaintings.co.uk/cgi-bin/paint_css/animatedPaint/001-ButtonApp.pl</w:t>
         </w:r>
       </w:hyperlink>
     </w:p>
@@ -215,7 +246,7 @@
           <w:rPr>
             <w:rStyle w:val="Hyperlink"/>
           </w:rPr>
-          <w:t>http://juliuspaintings.co.uk/cgi-bin/paint_css/animatedPaint/001-ButtonApp.pl</w:t>
+          <w:t>http://stackoverflow.com/questions/5276967/python-in-xcode-6</w:t>
         </w:r>
       </w:hyperlink>
     </w:p>
@@ -233,7 +264,7 @@
           <w:rPr>
             <w:rStyle w:val="Hyperlink"/>
           </w:rPr>
-          <w:t>http://stackoverflow.com/questions/5276967/python-in-xcode-6</w:t>
+          <w:t>http://pyserial.sourceforge.net</w:t>
         </w:r>
       </w:hyperlink>
     </w:p>
@@ -251,7 +282,7 @@
           <w:rPr>
             <w:rStyle w:val="Hyperlink"/>
           </w:rPr>
-          <w:t>http://pyserial.sourceforge.net</w:t>
+          <w:t>http://playground.arduino.cc/Interfacing/Python</w:t>
         </w:r>
       </w:hyperlink>
     </w:p>
@@ -269,24 +300,6 @@
           <w:rPr>
             <w:rStyle w:val="Hyperlink"/>
           </w:rPr>
-          <w:t>http://playground.arduino.cc/Interfacing/Python</w:t>
-        </w:r>
-      </w:hyperlink>
-    </w:p>
-    <w:p>
-      <w:pPr>
-        <w:jc w:val="left"/>
-      </w:pPr>
-    </w:p>
-    <w:p>
-      <w:pPr>
-        <w:jc w:val="left"/>
-      </w:pPr>
-      <w:hyperlink r:id="rId20" w:history="1">
-        <w:r>
-          <w:rPr>
-            <w:rStyle w:val="Hyperlink"/>
-          </w:rPr>
           <w:t>http://rypress.com/tutorials/objective-c/data-types/nsarray</w:t>
         </w:r>
       </w:hyperlink>
@@ -300,7 +313,7 @@
       <w:pPr>
         <w:jc w:val="left"/>
       </w:pPr>
-      <w:hyperlink r:id="rId21" w:anchor="installation" w:history="1">
+      <w:hyperlink r:id="rId20" w:anchor="installation" w:history="1">
         <w:r>
           <w:rPr>
             <w:rStyle w:val="Hyperlink"/>
@@ -318,7 +331,7 @@
       <w:pPr>
         <w:jc w:val="left"/>
       </w:pPr>
-      <w:hyperlink r:id="rId22" w:history="1">
+      <w:hyperlink r:id="rId21" w:history="1">
         <w:r>
           <w:rPr>
             <w:rStyle w:val="Hyperlink"/>
@@ -336,7 +349,7 @@
       <w:pPr>
         <w:jc w:val="left"/>
       </w:pPr>
-      <w:hyperlink r:id="rId23" w:anchor="module-pyaudio" w:history="1">
+      <w:hyperlink r:id="rId22" w:anchor="module-pyaudio" w:history="1">
         <w:r>
           <w:rPr>
             <w:rStyle w:val="Hyperlink"/>
@@ -372,492 +385,691 @@
       <w:pPr>
         <w:jc w:val="left"/>
       </w:pPr>
+      <w:hyperlink r:id="rId23" w:history="1">
+        <w:r>
+          <w:rPr>
+            <w:rStyle w:val="Hyperlink"/>
+          </w:rPr>
+          <w:t>https://unbits.com/product/Drumpants:An-Entire-Band-in-your-Pocket/77</w:t>
+        </w:r>
+      </w:hyperlink>
+    </w:p>
+    <w:p>
+      <w:pPr>
+        <w:jc w:val="left"/>
+      </w:pPr>
+    </w:p>
+    <w:p>
+      <w:pPr>
+        <w:jc w:val="left"/>
+      </w:pPr>
+    </w:p>
+    <w:p>
+      <w:pPr>
+        <w:jc w:val="left"/>
+      </w:pPr>
       <w:hyperlink r:id="rId24" w:history="1">
         <w:r>
           <w:rPr>
             <w:rStyle w:val="Hyperlink"/>
           </w:rPr>
-          <w:t>https://unbits.com/product/Drumpants:An-Entire-Band-in-your-Pocket/77</w:t>
-        </w:r>
-      </w:hyperlink>
-    </w:p>
-    <w:p>
-      <w:pPr>
-        <w:jc w:val="left"/>
-      </w:pPr>
-    </w:p>
-    <w:p>
-      <w:pPr>
-        <w:jc w:val="left"/>
-      </w:pPr>
-    </w:p>
-    <w:p>
-      <w:pPr>
-        <w:jc w:val="left"/>
-      </w:pPr>
+          <w:t>https://gist.github.com/THeK3nger/3624478</w:t>
+        </w:r>
+      </w:hyperlink>
+    </w:p>
+    <w:p>
+      <w:pPr>
+        <w:jc w:val="left"/>
+      </w:pPr>
+      <w:r>
+        <w:t>[</w:t>
+      </w:r>
+      <w:proofErr w:type="spellStart"/>
+      <w:proofErr w:type="gramStart"/>
+      <w:r>
+        <w:t>wf.rewind</w:t>
+      </w:r>
+      <w:proofErr w:type="spellEnd"/>
+      <w:proofErr w:type="gramEnd"/>
+      <w:r>
+        <w:t>()]</w:t>
+      </w:r>
+    </w:p>
+    <w:p>
+      <w:pPr>
+        <w:jc w:val="left"/>
+      </w:pPr>
+    </w:p>
+    <w:p>
+      <w:pPr>
+        <w:jc w:val="left"/>
+      </w:pPr>
+    </w:p>
+    <w:p>
+      <w:pPr>
+        <w:jc w:val="left"/>
+      </w:pPr>
+      <w:proofErr w:type="spellStart"/>
+      <w:r>
+        <w:t>PyO</w:t>
+      </w:r>
+      <w:proofErr w:type="spellEnd"/>
+      <w:r>
+        <w:t xml:space="preserve">: </w:t>
+      </w:r>
       <w:hyperlink r:id="rId25" w:history="1">
         <w:r>
           <w:rPr>
             <w:rStyle w:val="Hyperlink"/>
           </w:rPr>
-          <w:t>https://gist.github.com/THeK3nger/3624478</w:t>
-        </w:r>
-      </w:hyperlink>
-    </w:p>
-    <w:p>
-      <w:pPr>
-        <w:jc w:val="left"/>
-      </w:pPr>
-      <w:r>
-        <w:t>[wf.rewind()]</w:t>
-      </w:r>
-    </w:p>
-    <w:p>
-      <w:pPr>
-        <w:jc w:val="left"/>
-      </w:pPr>
-    </w:p>
-    <w:p>
-      <w:pPr>
-        <w:jc w:val="left"/>
-      </w:pPr>
-    </w:p>
-    <w:p>
-      <w:pPr>
-        <w:jc w:val="left"/>
-      </w:pPr>
-      <w:r>
-        <w:t xml:space="preserve">PyO: </w:t>
+          <w:t>http://ajaxsoundstudio.com/pyodoc/gettingstarted.html</w:t>
+        </w:r>
+      </w:hyperlink>
+    </w:p>
+    <w:p>
+      <w:pPr>
+        <w:jc w:val="left"/>
+      </w:pPr>
+    </w:p>
+    <w:p>
+      <w:pPr>
+        <w:jc w:val="left"/>
+      </w:pPr>
+      <w:proofErr w:type="spellStart"/>
+      <w:r>
+        <w:t>Arduino</w:t>
+      </w:r>
+      <w:proofErr w:type="spellEnd"/>
+      <w:r>
+        <w:t xml:space="preserve"> dynamic memory</w:t>
+      </w:r>
+      <w:proofErr w:type="gramStart"/>
+      <w:r>
+        <w:t xml:space="preserve">:  </w:t>
+      </w:r>
+      <w:proofErr w:type="gramEnd"/>
+      <w:r>
+        <w:fldChar w:fldCharType="begin"/>
+      </w:r>
+      <w:r>
+        <w:instrText xml:space="preserve"> HYPERLINK "http://arduino.stackexchange.com/questions/3774/how-can-i-declare-an-array-of-variable-size-gl</w:instrText>
+      </w:r>
+      <w:r>
+        <w:instrText xml:space="preserve">obally" </w:instrText>
+      </w:r>
+      <w:r>
+        <w:fldChar w:fldCharType="separate"/>
+      </w:r>
+      <w:r>
+        <w:rPr>
+          <w:rStyle w:val="Hyperlink"/>
+        </w:rPr>
+        <w:t>http://arduino.stackexchange.com/questions/3774/how-can-i-declare-an-array-of-variable-size-globally</w:t>
+      </w:r>
+      <w:r>
+        <w:rPr>
+          <w:rStyle w:val="Hyperlink"/>
+        </w:rPr>
+        <w:fldChar w:fldCharType="end"/>
+      </w:r>
+    </w:p>
+    <w:p>
+      <w:pPr>
+        <w:jc w:val="left"/>
+      </w:pPr>
+    </w:p>
+    <w:p>
+      <w:pPr>
+        <w:jc w:val="left"/>
+      </w:pPr>
+      <w:r>
+        <w:t xml:space="preserve">Exception Handling: </w:t>
       </w:r>
       <w:hyperlink r:id="rId26" w:history="1">
         <w:r>
           <w:rPr>
             <w:rStyle w:val="Hyperlink"/>
           </w:rPr>
-          <w:t>http://ajaxsoundstudio.com/pyodoc/gettingstarted.html</w:t>
-        </w:r>
-      </w:hyperlink>
-    </w:p>
-    <w:p>
-      <w:pPr>
-        <w:jc w:val="left"/>
-      </w:pPr>
-    </w:p>
-    <w:p>
-      <w:pPr>
-        <w:jc w:val="left"/>
-      </w:pPr>
-      <w:r>
-        <w:t xml:space="preserve">Arduino dynamic memory:  </w:t>
+          <w:t>https://docs.python.org/2/c-api/exceptions.html</w:t>
+        </w:r>
+      </w:hyperlink>
+    </w:p>
+    <w:p>
+      <w:pPr>
+        <w:jc w:val="left"/>
+      </w:pPr>
+    </w:p>
+    <w:p>
+      <w:pPr>
+        <w:jc w:val="left"/>
+      </w:pPr>
+      <w:r>
+        <w:t xml:space="preserve">Install </w:t>
+      </w:r>
+      <w:proofErr w:type="spellStart"/>
+      <w:r>
+        <w:t>wxpython</w:t>
+      </w:r>
+      <w:proofErr w:type="spellEnd"/>
+      <w:r>
+        <w:t xml:space="preserve"> </w:t>
       </w:r>
       <w:hyperlink r:id="rId27" w:history="1">
         <w:r>
           <w:rPr>
             <w:rStyle w:val="Hyperlink"/>
           </w:rPr>
-          <w:t>http://arduino.stackexchange.com/questions/3774/how-can-i-declare-an-array-of-variable-size-globally</w:t>
-        </w:r>
-      </w:hyperlink>
-    </w:p>
-    <w:p>
-      <w:pPr>
-        <w:jc w:val="left"/>
-      </w:pPr>
-    </w:p>
-    <w:p>
-      <w:pPr>
-        <w:jc w:val="left"/>
-      </w:pPr>
-      <w:r>
-        <w:t xml:space="preserve">Exception Handling: </w:t>
+          <w:t>http://stackoverflow.com/questions/16638977/trying-to-install-wxpython-on-mac-osx</w:t>
+        </w:r>
+      </w:hyperlink>
+    </w:p>
+    <w:p>
+      <w:pPr>
+        <w:jc w:val="left"/>
+      </w:pPr>
+    </w:p>
+    <w:p>
+      <w:pPr>
+        <w:jc w:val="left"/>
+      </w:pPr>
+      <w:r>
+        <w:t xml:space="preserve">Queues in </w:t>
+      </w:r>
+      <w:proofErr w:type="spellStart"/>
+      <w:r>
+        <w:t>arduino</w:t>
+      </w:r>
+      <w:proofErr w:type="spellEnd"/>
+      <w:r>
+        <w:t xml:space="preserve">: </w:t>
       </w:r>
       <w:hyperlink r:id="rId28" w:history="1">
         <w:r>
           <w:rPr>
             <w:rStyle w:val="Hyperlink"/>
           </w:rPr>
-          <w:t>https://docs.python.org/2/c-api/exceptions.html</w:t>
-        </w:r>
-      </w:hyperlink>
-    </w:p>
-    <w:p>
-      <w:pPr>
-        <w:jc w:val="left"/>
-      </w:pPr>
-    </w:p>
-    <w:p>
-      <w:pPr>
-        <w:jc w:val="left"/>
-      </w:pPr>
-      <w:r>
-        <w:t xml:space="preserve">Install wxpython </w:t>
+          <w:t>http://playground.arduino.cc/Code/QueueArray</w:t>
+        </w:r>
+      </w:hyperlink>
+    </w:p>
+    <w:p>
+      <w:pPr>
+        <w:jc w:val="left"/>
+      </w:pPr>
+    </w:p>
+    <w:p>
+      <w:pPr>
+        <w:jc w:val="left"/>
+      </w:pPr>
+      <w:r>
+        <w:t xml:space="preserve">Queues again: </w:t>
       </w:r>
       <w:hyperlink r:id="rId29" w:history="1">
         <w:r>
           <w:rPr>
             <w:rStyle w:val="Hyperlink"/>
           </w:rPr>
-          <w:t>http://stackoverflow.com/questions/16638977/trying-to-install-wxpython-on-mac-osx</w:t>
-        </w:r>
-      </w:hyperlink>
-    </w:p>
-    <w:p>
-      <w:pPr>
-        <w:jc w:val="left"/>
-      </w:pPr>
-    </w:p>
-    <w:p>
-      <w:pPr>
-        <w:jc w:val="left"/>
-      </w:pPr>
-      <w:r>
-        <w:t xml:space="preserve">Queues in arduino: </w:t>
+          <w:t>http://forum.arduino.cc/index.php?topic=45436.0</w:t>
+        </w:r>
+      </w:hyperlink>
+    </w:p>
+    <w:p>
+      <w:pPr>
+        <w:jc w:val="left"/>
+      </w:pPr>
+    </w:p>
+    <w:p>
+      <w:pPr>
+        <w:jc w:val="left"/>
+      </w:pPr>
+    </w:p>
+    <w:p>
+      <w:pPr>
+        <w:jc w:val="left"/>
+      </w:pPr>
+      <w:proofErr w:type="spellStart"/>
+      <w:r>
+        <w:t>Mi.Mu</w:t>
+      </w:r>
+      <w:proofErr w:type="spellEnd"/>
+      <w:r>
+        <w:t xml:space="preserve"> Gloves: </w:t>
       </w:r>
       <w:hyperlink r:id="rId30" w:history="1">
         <w:r>
           <w:rPr>
             <w:rStyle w:val="Hyperlink"/>
           </w:rPr>
-          <w:t>http://playground.arduino.cc/Code/QueueArray</w:t>
-        </w:r>
-      </w:hyperlink>
-    </w:p>
-    <w:p>
-      <w:pPr>
-        <w:jc w:val="left"/>
-      </w:pPr>
-    </w:p>
-    <w:p>
-      <w:pPr>
-        <w:jc w:val="left"/>
-      </w:pPr>
-      <w:r>
-        <w:t xml:space="preserve">Queues again: </w:t>
+          <w:t>http://mimu.org.uk</w:t>
+        </w:r>
+      </w:hyperlink>
+    </w:p>
+    <w:p>
+      <w:pPr>
+        <w:jc w:val="left"/>
+      </w:pPr>
+      <w:r>
+        <w:t xml:space="preserve">Gesture ring: </w:t>
       </w:r>
       <w:hyperlink r:id="rId31" w:history="1">
         <w:r>
           <w:rPr>
             <w:rStyle w:val="Hyperlink"/>
           </w:rPr>
-          <w:t>http://forum.arduino.cc/index.php?topic=45436.0</w:t>
-        </w:r>
-      </w:hyperlink>
-    </w:p>
-    <w:p>
-      <w:pPr>
-        <w:jc w:val="left"/>
-      </w:pPr>
-    </w:p>
-    <w:p>
-      <w:pPr>
-        <w:jc w:val="left"/>
-      </w:pPr>
-    </w:p>
-    <w:p>
-      <w:pPr>
-        <w:jc w:val="left"/>
-      </w:pPr>
-      <w:r>
-        <w:t xml:space="preserve">Mi.Mu Gloves: </w:t>
+          <w:t>https://www.kickstarter.com/projects/1761670738/ring-shortcut-everything</w:t>
+        </w:r>
+      </w:hyperlink>
+    </w:p>
+    <w:p>
+      <w:pPr>
+        <w:jc w:val="left"/>
+      </w:pPr>
+    </w:p>
+    <w:p>
+      <w:pPr>
+        <w:jc w:val="left"/>
+      </w:pPr>
+      <w:r>
+        <w:t xml:space="preserve">Table footnote: </w:t>
       </w:r>
       <w:hyperlink r:id="rId32" w:history="1">
         <w:r>
           <w:rPr>
             <w:rStyle w:val="Hyperlink"/>
           </w:rPr>
-          <w:t>http://mimu.org.uk</w:t>
-        </w:r>
-      </w:hyperlink>
-    </w:p>
-    <w:p>
-      <w:pPr>
-        <w:jc w:val="left"/>
-      </w:pPr>
-      <w:r>
-        <w:t xml:space="preserve">Gesture ring: </w:t>
+          <w:t>http://ctan.mirror.garr.it/mirrors/CTAN/macros/latex/contrib/tablefootnote/tablefootnote.pdf</w:t>
+        </w:r>
+      </w:hyperlink>
+    </w:p>
+    <w:p>
+      <w:pPr>
+        <w:jc w:val="left"/>
+      </w:pPr>
+    </w:p>
+    <w:p>
+      <w:pPr>
+        <w:jc w:val="left"/>
+      </w:pPr>
+    </w:p>
+    <w:p>
+      <w:pPr>
+        <w:jc w:val="left"/>
+      </w:pPr>
+      <w:r>
+        <w:t xml:space="preserve">Python </w:t>
+      </w:r>
+      <w:proofErr w:type="spellStart"/>
+      <w:r>
+        <w:t>tkinter</w:t>
+      </w:r>
+      <w:proofErr w:type="spellEnd"/>
+      <w:r>
+        <w:t xml:space="preserve">: </w:t>
       </w:r>
       <w:hyperlink r:id="rId33" w:history="1">
         <w:r>
           <w:rPr>
             <w:rStyle w:val="Hyperlink"/>
           </w:rPr>
-          <w:t>https://www.kickstarter.com/projects/1761670738/ring-shortcut-everything</w:t>
-        </w:r>
-      </w:hyperlink>
-    </w:p>
-    <w:p>
-      <w:pPr>
-        <w:jc w:val="left"/>
-      </w:pPr>
-    </w:p>
-    <w:p>
-      <w:pPr>
-        <w:jc w:val="left"/>
-      </w:pPr>
-      <w:r>
-        <w:t xml:space="preserve">Table footnote: </w:t>
+          <w:t>http://infohost.nmt.edu/tcc/help/pubs/tkinter/web/index.html</w:t>
+        </w:r>
+      </w:hyperlink>
+    </w:p>
+    <w:p>
+      <w:pPr>
+        <w:jc w:val="left"/>
+      </w:pPr>
+      <w:r>
+        <w:t xml:space="preserve"> </w:t>
+      </w:r>
+      <w:proofErr w:type="spellStart"/>
+      <w:r>
+        <w:t>Wxpython</w:t>
+      </w:r>
+      <w:proofErr w:type="spellEnd"/>
+      <w:r>
+        <w:t xml:space="preserve"> tutorial: </w:t>
       </w:r>
       <w:hyperlink r:id="rId34" w:history="1">
         <w:r>
           <w:rPr>
             <w:rStyle w:val="Hyperlink"/>
           </w:rPr>
-          <w:t>http://ctan.mirror.garr.it/mirrors/CTAN/macros/latex/contrib/tablefootnote/tablefootnote.pdf</w:t>
-        </w:r>
-      </w:hyperlink>
-    </w:p>
-    <w:p>
-      <w:pPr>
-        <w:jc w:val="left"/>
-      </w:pPr>
-    </w:p>
-    <w:p>
-      <w:pPr>
-        <w:jc w:val="left"/>
-      </w:pPr>
-    </w:p>
-    <w:p>
-      <w:pPr>
-        <w:jc w:val="left"/>
-      </w:pPr>
-      <w:r>
-        <w:t xml:space="preserve">Python tkinter: </w:t>
+          <w:t>http://zetcode.com/wxpython/</w:t>
+        </w:r>
+      </w:hyperlink>
+    </w:p>
+    <w:p>
+      <w:pPr>
+        <w:jc w:val="left"/>
+      </w:pPr>
+    </w:p>
+    <w:p>
+      <w:pPr>
+        <w:jc w:val="left"/>
+      </w:pPr>
+      <w:r>
+        <w:t xml:space="preserve">Bluetooth socket: </w:t>
       </w:r>
       <w:hyperlink r:id="rId35" w:history="1">
         <w:r>
           <w:rPr>
             <w:rStyle w:val="Hyperlink"/>
           </w:rPr>
-          <w:t>http://infohost.nmt.edu/tcc/help/pubs/tkinter/web/index.html</w:t>
-        </w:r>
-      </w:hyperlink>
-    </w:p>
-    <w:p>
-      <w:pPr>
-        <w:jc w:val="left"/>
-      </w:pPr>
-      <w:r>
-        <w:t xml:space="preserve"> Wxpython tutorial: </w:t>
+          <w:t>http://kevindoran1.blogspot.co.uk/2013/04/bluetooth-programming-with-python-3.html</w:t>
+        </w:r>
+      </w:hyperlink>
+    </w:p>
+    <w:p>
+      <w:pPr>
+        <w:jc w:val="left"/>
+      </w:pPr>
+    </w:p>
+    <w:p>
+      <w:pPr>
+        <w:jc w:val="left"/>
+      </w:pPr>
+      <w:proofErr w:type="spellStart"/>
+      <w:r>
+        <w:t>Wxpython</w:t>
+      </w:r>
+      <w:proofErr w:type="spellEnd"/>
+      <w:r>
+        <w:t xml:space="preserve"> with Mac: </w:t>
       </w:r>
       <w:hyperlink r:id="rId36" w:history="1">
         <w:r>
           <w:rPr>
             <w:rStyle w:val="Hyperlink"/>
           </w:rPr>
-          <w:t>http://zetcode.com/wxpython/</w:t>
-        </w:r>
-      </w:hyperlink>
-    </w:p>
-    <w:p>
-      <w:pPr>
-        <w:jc w:val="left"/>
-      </w:pPr>
-    </w:p>
-    <w:p>
-      <w:pPr>
-        <w:jc w:val="left"/>
-      </w:pPr>
-      <w:r>
-        <w:t xml:space="preserve">Bluetooth socket: </w:t>
+          <w:t>http://wiki.wxpython.org/Optimizing%20for%20Mac%20OS%20X</w:t>
+        </w:r>
+      </w:hyperlink>
+    </w:p>
+    <w:p>
+      <w:pPr>
+        <w:jc w:val="left"/>
+      </w:pPr>
+      <w:r>
+        <w:t xml:space="preserve"> Py2app: </w:t>
       </w:r>
       <w:hyperlink r:id="rId37" w:history="1">
         <w:r>
           <w:rPr>
             <w:rStyle w:val="Hyperlink"/>
           </w:rPr>
-          <w:t>http://kevindoran1.blogspot.co.uk/2013/04/bluetooth-programming-with-python-3.html</w:t>
-        </w:r>
-      </w:hyperlink>
-    </w:p>
-    <w:p>
-      <w:pPr>
-        <w:jc w:val="left"/>
-      </w:pPr>
-    </w:p>
-    <w:p>
-      <w:pPr>
-        <w:jc w:val="left"/>
-      </w:pPr>
-      <w:r>
-        <w:t xml:space="preserve">Wxpython with Mac: </w:t>
-      </w:r>
+          <w:t>https://pythonhosted.org/py2app/tutorial.html</w:t>
+        </w:r>
+      </w:hyperlink>
+    </w:p>
+    <w:p>
+      <w:pPr>
+        <w:jc w:val="left"/>
+      </w:pPr>
+    </w:p>
+    <w:p>
+      <w:pPr>
+        <w:jc w:val="left"/>
+      </w:pPr>
+      <w:r>
+        <w:t>List of serial ports:</w:t>
+      </w:r>
+    </w:p>
+    <w:p>
+      <w:pPr>
+        <w:jc w:val="left"/>
+      </w:pPr>
       <w:hyperlink r:id="rId38" w:history="1">
         <w:r>
           <w:rPr>
             <w:rStyle w:val="Hyperlink"/>
           </w:rPr>
-          <w:t>http://wiki.wxpython.org/Optimizing%20for%20Mac%20OS%20X</w:t>
-        </w:r>
-      </w:hyperlink>
-    </w:p>
-    <w:p>
-      <w:pPr>
-        <w:jc w:val="left"/>
-      </w:pPr>
-      <w:r>
-        <w:t xml:space="preserve"> Py2app: </w:t>
+          <w:t>http://stackoverflow.com/questions/12090503/listing-available-com-ports-with-python</w:t>
+        </w:r>
+      </w:hyperlink>
+    </w:p>
+    <w:p>
+      <w:pPr>
+        <w:jc w:val="left"/>
+      </w:pPr>
+    </w:p>
+    <w:p>
+      <w:pPr>
+        <w:jc w:val="left"/>
+      </w:pPr>
+      <w:proofErr w:type="gramStart"/>
+      <w:r>
+        <w:t>dynamic</w:t>
+      </w:r>
+      <w:proofErr w:type="gramEnd"/>
+      <w:r>
+        <w:t xml:space="preserve"> widgets and </w:t>
+      </w:r>
+      <w:proofErr w:type="spellStart"/>
+      <w:r>
+        <w:t>sizers</w:t>
+      </w:r>
+      <w:proofErr w:type="spellEnd"/>
+      <w:r>
+        <w:t xml:space="preserve">:  </w:t>
       </w:r>
       <w:hyperlink r:id="rId39" w:history="1">
         <w:r>
           <w:rPr>
             <w:rStyle w:val="Hyperlink"/>
           </w:rPr>
-          <w:t>https://pythonhosted.org/py2app/tutorial.html</w:t>
-        </w:r>
-      </w:hyperlink>
-    </w:p>
-    <w:p>
-      <w:pPr>
-        <w:jc w:val="left"/>
-      </w:pPr>
-    </w:p>
-    <w:p>
-      <w:pPr>
-        <w:jc w:val="left"/>
-      </w:pPr>
-      <w:r>
-        <w:t>List of serial ports:</w:t>
-      </w:r>
-    </w:p>
-    <w:p>
-      <w:pPr>
-        <w:jc w:val="left"/>
-      </w:pPr>
+          <w:t>http://www.blog.pythonlibrary.org/2012/05/05/wxpython-adding-and-removing-widgets-dynamically/</w:t>
+        </w:r>
+      </w:hyperlink>
+    </w:p>
+    <w:p>
+      <w:pPr>
+        <w:jc w:val="left"/>
+      </w:pPr>
+    </w:p>
+    <w:p>
+      <w:pPr>
+        <w:jc w:val="left"/>
+      </w:pPr>
+      <w:proofErr w:type="gramStart"/>
+      <w:r>
+        <w:t>non</w:t>
+      </w:r>
+      <w:proofErr w:type="gramEnd"/>
+      <w:r>
+        <w:t xml:space="preserve"> blocking GUI (multi threading): </w:t>
+      </w:r>
       <w:hyperlink r:id="rId40" w:history="1">
         <w:r>
           <w:rPr>
             <w:rStyle w:val="Hyperlink"/>
           </w:rPr>
-          <w:t>http://stackoverflow.com/questions/12090503/listing-available-com-ports-with-python</w:t>
-        </w:r>
-      </w:hyperlink>
-    </w:p>
-    <w:p>
-      <w:pPr>
-        <w:jc w:val="left"/>
-      </w:pPr>
-    </w:p>
-    <w:p>
-      <w:pPr>
-        <w:jc w:val="left"/>
-      </w:pPr>
-      <w:r>
-        <w:t xml:space="preserve">dynamic widgets and sizers:  </w:t>
-      </w:r>
+          <w:t>http://wiki.wxpython.org/Non-Blocking%20Gui</w:t>
+        </w:r>
+      </w:hyperlink>
+    </w:p>
+    <w:p>
+      <w:pPr>
+        <w:jc w:val="left"/>
+      </w:pPr>
+    </w:p>
+    <w:p>
+      <w:pPr>
+        <w:jc w:val="left"/>
+      </w:pPr>
+      <w:proofErr w:type="spellStart"/>
+      <w:proofErr w:type="gramStart"/>
+      <w:r>
+        <w:t>numpy</w:t>
+      </w:r>
+      <w:proofErr w:type="spellEnd"/>
+      <w:proofErr w:type="gramEnd"/>
+      <w:r>
+        <w:t>:</w:t>
+      </w:r>
+    </w:p>
+    <w:p>
+      <w:pPr>
+        <w:jc w:val="left"/>
+      </w:pPr>
+    </w:p>
+    <w:p>
+      <w:pPr>
+        <w:jc w:val="left"/>
+      </w:pPr>
       <w:hyperlink r:id="rId41" w:history="1">
         <w:r>
           <w:rPr>
             <w:rStyle w:val="Hyperlink"/>
           </w:rPr>
-          <w:t>http://www.blog.pythonlibrary.org/2012/05/05/wxpython-adding-and-removing-widgets-dynamically/</w:t>
-        </w:r>
-      </w:hyperlink>
-    </w:p>
-    <w:p>
-      <w:pPr>
-        <w:jc w:val="left"/>
-      </w:pPr>
-    </w:p>
-    <w:p>
-      <w:pPr>
-        <w:jc w:val="left"/>
-      </w:pPr>
-      <w:r>
-        <w:t xml:space="preserve">non blocking GUI (multi threading): </w:t>
+          <w:t>http://www.numpy.org</w:t>
+        </w:r>
+      </w:hyperlink>
+    </w:p>
+    <w:p>
+      <w:pPr>
+        <w:jc w:val="left"/>
+      </w:pPr>
+    </w:p>
+    <w:p>
+      <w:pPr>
+        <w:jc w:val="left"/>
+      </w:pPr>
+      <w:proofErr w:type="spellStart"/>
+      <w:proofErr w:type="gramStart"/>
+      <w:r>
+        <w:t>juce</w:t>
+      </w:r>
+      <w:proofErr w:type="spellEnd"/>
+      <w:proofErr w:type="gramEnd"/>
+      <w:r>
+        <w:t xml:space="preserve"> </w:t>
+      </w:r>
+      <w:proofErr w:type="spellStart"/>
+      <w:r>
+        <w:t>gui</w:t>
+      </w:r>
+      <w:proofErr w:type="spellEnd"/>
+      <w:r>
+        <w:t xml:space="preserve"> component: </w:t>
       </w:r>
       <w:hyperlink r:id="rId42" w:history="1">
         <w:r>
           <w:rPr>
             <w:rStyle w:val="Hyperlink"/>
           </w:rPr>
-          <w:t>http://wiki.wxpython.org/Non-Blocking%20Gui</w:t>
-        </w:r>
-      </w:hyperlink>
-    </w:p>
-    <w:p>
-      <w:pPr>
-        <w:jc w:val="left"/>
-      </w:pPr>
-    </w:p>
-    <w:p>
-      <w:pPr>
-        <w:jc w:val="left"/>
-      </w:pPr>
-      <w:r>
-        <w:t>numpy:</w:t>
-      </w:r>
-    </w:p>
-    <w:p>
-      <w:pPr>
-        <w:jc w:val="left"/>
-      </w:pPr>
-    </w:p>
-    <w:p>
-      <w:pPr>
-        <w:jc w:val="left"/>
-      </w:pPr>
+          <w:t>http://www.tunnelvision.fi/juce-framework-the-introjucer-gui-editor/</w:t>
+        </w:r>
+      </w:hyperlink>
+    </w:p>
+    <w:p>
+      <w:pPr>
+        <w:jc w:val="left"/>
+      </w:pPr>
+    </w:p>
+    <w:p>
+      <w:pPr>
+        <w:jc w:val="left"/>
+      </w:pPr>
+      <w:proofErr w:type="spellStart"/>
+      <w:proofErr w:type="gramStart"/>
+      <w:r>
+        <w:t>juce</w:t>
+      </w:r>
+      <w:proofErr w:type="spellEnd"/>
+      <w:proofErr w:type="gramEnd"/>
+      <w:r>
+        <w:t xml:space="preserve"> tutorials: </w:t>
+      </w:r>
       <w:hyperlink r:id="rId43" w:history="1">
         <w:r>
           <w:rPr>
             <w:rStyle w:val="Hyperlink"/>
           </w:rPr>
-          <w:t>http://www.numpy.org</w:t>
-        </w:r>
-      </w:hyperlink>
-    </w:p>
-    <w:p>
-      <w:pPr>
-        <w:jc w:val="left"/>
-      </w:pPr>
-    </w:p>
-    <w:p>
-      <w:pPr>
-        <w:jc w:val="left"/>
-      </w:pPr>
-      <w:r>
-        <w:t xml:space="preserve">juce gui component: </w:t>
-      </w:r>
+          <w:t>http://www.kvraudio.com/forum/viewtopic.php?t=326917</w:t>
+        </w:r>
+      </w:hyperlink>
+    </w:p>
+    <w:p>
+      <w:pPr>
+        <w:jc w:val="left"/>
+      </w:pPr>
+    </w:p>
+    <w:p>
+      <w:pPr>
+        <w:jc w:val="left"/>
+      </w:pPr>
+      <w:proofErr w:type="spellStart"/>
+      <w:proofErr w:type="gramStart"/>
+      <w:r>
+        <w:t>juce</w:t>
+      </w:r>
+      <w:proofErr w:type="spellEnd"/>
+      <w:proofErr w:type="gramEnd"/>
+      <w:r>
+        <w:t xml:space="preserve"> audio app tutorials:</w:t>
+      </w:r>
+    </w:p>
+    <w:p>
+      <w:pPr>
+        <w:jc w:val="left"/>
+      </w:pPr>
       <w:hyperlink r:id="rId44" w:history="1">
         <w:r>
           <w:rPr>
             <w:rStyle w:val="Hyperlink"/>
           </w:rPr>
-          <w:t>http://www.tunnelvision.fi/juce-framework-the-introjucer-gui-editor/</w:t>
-        </w:r>
-      </w:hyperlink>
-    </w:p>
-    <w:p>
-      <w:pPr>
-        <w:jc w:val="left"/>
-      </w:pPr>
-    </w:p>
-    <w:p>
-      <w:pPr>
-        <w:jc w:val="left"/>
-      </w:pPr>
-      <w:r>
-        <w:t xml:space="preserve">juce tutorials: </w:t>
-      </w:r>
+          <w:t>http://www.artandlogic.com/blog/2013/02/developing-audio-applications-with-juce-part-1/</w:t>
+        </w:r>
+      </w:hyperlink>
+    </w:p>
+    <w:p>
+      <w:pPr>
+        <w:jc w:val="left"/>
+      </w:pPr>
+    </w:p>
+    <w:p>
+      <w:pPr>
+        <w:jc w:val="left"/>
+      </w:pPr>
+      <w:r>
+        <w:t>PWM to analogue circuit:</w:t>
+      </w:r>
+    </w:p>
+    <w:p>
+      <w:pPr>
+        <w:jc w:val="left"/>
+      </w:pPr>
       <w:hyperlink r:id="rId45" w:history="1">
         <w:r>
           <w:rPr>
             <w:rStyle w:val="Hyperlink"/>
           </w:rPr>
-          <w:t>http://www.kvraudio.com/forum/viewtopic.php?t=326917</w:t>
-        </w:r>
-      </w:hyperlink>
-    </w:p>
-    <w:p>
-      <w:pPr>
-        <w:jc w:val="left"/>
-      </w:pPr>
-    </w:p>
-    <w:p>
-      <w:pPr>
-        <w:jc w:val="left"/>
-      </w:pPr>
-      <w:r>
-        <w:t>juce audio app tutorials:</w:t>
+          <w:t>http://www.allegromicro.com/en/Design-Center/Technical-Documents/Hall-Effect-Sensor-IC-Publications/Method-for-Converting-a-PWM-Output-to-an-Analog-Output-When-Using-Hall-Effect-Sensor-ICs.aspx</w:t>
+        </w:r>
+      </w:hyperlink>
+    </w:p>
+    <w:p>
+      <w:pPr>
+        <w:jc w:val="left"/>
+      </w:pPr>
+    </w:p>
+    <w:p>
+      <w:pPr>
+        <w:jc w:val="left"/>
+      </w:pPr>
+      <w:proofErr w:type="spellStart"/>
+      <w:proofErr w:type="gramStart"/>
+      <w:r>
+        <w:t>c</w:t>
+      </w:r>
+      <w:proofErr w:type="gramEnd"/>
+      <w:r>
+        <w:t>++</w:t>
+      </w:r>
+      <w:proofErr w:type="spellEnd"/>
+      <w:r>
+        <w:t xml:space="preserve"> multithreading:</w:t>
       </w:r>
     </w:p>
     <w:p>
@@ -869,21 +1081,33 @@
           <w:rPr>
             <w:rStyle w:val="Hyperlink"/>
           </w:rPr>
-          <w:t>http://www.artandlogic.com/blog/2013/02/developing-audio-applications-with-juce-part-1/</w:t>
-        </w:r>
-      </w:hyperlink>
-    </w:p>
-    <w:p>
-      <w:pPr>
-        <w:jc w:val="left"/>
-      </w:pPr>
-    </w:p>
-    <w:p>
-      <w:pPr>
-        <w:jc w:val="left"/>
-      </w:pPr>
-      <w:r>
-        <w:t>PWM to analogue circuit:</w:t>
+          <w:t>http://www.tutorialspoint.com/cplusplus/cpp_multithreading.htm</w:t>
+        </w:r>
+      </w:hyperlink>
+    </w:p>
+    <w:p>
+      <w:pPr>
+        <w:jc w:val="left"/>
+      </w:pPr>
+    </w:p>
+    <w:p>
+      <w:pPr>
+        <w:jc w:val="left"/>
+      </w:pPr>
+    </w:p>
+    <w:p>
+      <w:pPr>
+        <w:jc w:val="left"/>
+      </w:pPr>
+      <w:proofErr w:type="spellStart"/>
+      <w:proofErr w:type="gramStart"/>
+      <w:r>
+        <w:t>arduino</w:t>
+      </w:r>
+      <w:proofErr w:type="spellEnd"/>
+      <w:proofErr w:type="gramEnd"/>
+      <w:r>
+        <w:t xml:space="preserve"> functions source code: </w:t>
       </w:r>
     </w:p>
     <w:p>
@@ -895,33 +1119,7 @@
           <w:rPr>
             <w:rStyle w:val="Hyperlink"/>
           </w:rPr>
-          <w:t>http://www.allegromicro.com/en/Design-Center/Technical-Documents/Hall-Effect-Sensor-IC-Publications/Method-for-Converting-a-PWM-Output-to-an-Analog-Output-When-Using-Hall-Effect-Sensor-ICs.aspx</w:t>
-        </w:r>
-      </w:hyperlink>
-    </w:p>
-    <w:p>
-      <w:pPr>
-        <w:jc w:val="left"/>
-      </w:pPr>
-    </w:p>
-    <w:p>
-      <w:pPr>
-        <w:jc w:val="left"/>
-      </w:pPr>
-      <w:r>
-        <w:t>c++ multithreading:</w:t>
-      </w:r>
-    </w:p>
-    <w:p>
-      <w:pPr>
-        <w:jc w:val="left"/>
-      </w:pPr>
-      <w:hyperlink r:id="rId48" w:history="1">
-        <w:r>
-          <w:rPr>
-            <w:rStyle w:val="Hyperlink"/>
-          </w:rPr>
-          <w:t>http://www.tutorialspoint.com/cplusplus/cpp_multithreading.htm</w:t>
+          <w:t>http://garretlab.web.fc2.com/en/arduino/inside/arduino/wiring_analog.c/analogRead.html</w:t>
         </w:r>
       </w:hyperlink>
     </w:p>

</xml_diff>

<commit_message>
messing around with waveform colours as blue was a bit too dark to see
</commit_message>
<xml_diff>
--- a/Bibliography.docx
+++ b/Bibliography.docx
@@ -492,10 +492,7 @@
         <w:fldChar w:fldCharType="begin"/>
       </w:r>
       <w:r>
-        <w:instrText xml:space="preserve"> HYPERLINK "http://arduino.stackexchange.com/questions/3774/how-can-i-declare-an-array-of-variable-size-gl</w:instrText>
-      </w:r>
-      <w:r>
-        <w:instrText xml:space="preserve">obally" </w:instrText>
+        <w:instrText xml:space="preserve"> HYPERLINK "http://arduino.stackexchange.com/questions/3774/how-can-i-declare-an-array-of-variable-size-globally" </w:instrText>
       </w:r>
       <w:r>
         <w:fldChar w:fldCharType="separate"/>
@@ -1120,6 +1117,27 @@
             <w:rStyle w:val="Hyperlink"/>
           </w:rPr>
           <w:t>http://garretlab.web.fc2.com/en/arduino/inside/arduino/wiring_analog.c/analogRead.html</w:t>
+        </w:r>
+      </w:hyperlink>
+    </w:p>
+    <w:p>
+      <w:pPr>
+        <w:jc w:val="left"/>
+      </w:pPr>
+    </w:p>
+    <w:p>
+      <w:pPr>
+        <w:jc w:val="left"/>
+      </w:pPr>
+      <w:r>
+        <w:t xml:space="preserve">Resampling Methods Paper: </w:t>
+      </w:r>
+      <w:hyperlink r:id="rId48" w:history="1">
+        <w:r>
+          <w:rPr>
+            <w:rStyle w:val="Hyperlink"/>
+          </w:rPr>
+          <w:t>http://www.cs.uic.edu/~kenyon/Papers/Comparison.of.Interpolating.Methods.Parker.Kenyon.Troxel.pdf</w:t>
         </w:r>
       </w:hyperlink>
     </w:p>

</xml_diff>

<commit_message>
was testing rail noise and dumped output samples for analysis&eval
</commit_message>
<xml_diff>
--- a/Bibliography.docx
+++ b/Bibliography.docx
@@ -6,62 +6,49 @@
       <w:pPr>
         <w:jc w:val="left"/>
       </w:pPr>
-      <w:r>
-        <w:fldChar w:fldCharType="begin"/>
-      </w:r>
-      <w:r>
-        <w:instrText xml:space="preserve"> HYPERLINK "http://www.scienceprog.com/electret-condenser-microphone-amplifier-for-use-in-microcontroller-projects/" </w:instrText>
-      </w:r>
-      <w:r>
-        <w:fldChar w:fldCharType="separate"/>
-      </w:r>
-      <w:r>
+      <w:hyperlink r:id="rId5" w:history="1">
+        <w:r>
+          <w:rPr>
+            <w:rStyle w:val="Hyperlink"/>
+          </w:rPr>
+          <w:t>http://www.scienceprog.com/electret-condenser-microphone-amplifier-for-use-in-microcontroller-projects/</w:t>
+        </w:r>
+      </w:hyperlink>
+    </w:p>
+    <w:p>
+      <w:pPr>
+        <w:jc w:val="left"/>
+      </w:pPr>
+    </w:p>
+    <w:p>
+      <w:pPr>
+        <w:jc w:val="left"/>
         <w:rPr>
           <w:rStyle w:val="Hyperlink"/>
         </w:rPr>
-        <w:t>http://www.scienceprog.com/electret-condenser-microphone-amplifier-for-use-in-microcontroller-projects/</w:t>
-      </w:r>
-      <w:r>
+      </w:pPr>
+      <w:hyperlink r:id="rId6" w:history="1">
+        <w:r>
+          <w:rPr>
+            <w:rStyle w:val="Hyperlink"/>
+          </w:rPr>
+          <w:t>http://natecheng.blogspot.co.uk/2014/08/matlab-bluetooth-connection-bluetooth.html</w:t>
+        </w:r>
+      </w:hyperlink>
+    </w:p>
+    <w:p>
+      <w:pPr>
+        <w:jc w:val="left"/>
         <w:rPr>
           <w:rStyle w:val="Hyperlink"/>
         </w:rPr>
-        <w:fldChar w:fldCharType="end"/>
-      </w:r>
-    </w:p>
-    <w:p>
-      <w:pPr>
-        <w:jc w:val="left"/>
-      </w:pPr>
-    </w:p>
-    <w:p>
-      <w:pPr>
-        <w:jc w:val="left"/>
-        <w:rPr>
-          <w:rStyle w:val="Hyperlink"/>
-        </w:rPr>
-      </w:pPr>
-      <w:hyperlink r:id="rId5" w:history="1">
-        <w:r>
-          <w:rPr>
-            <w:rStyle w:val="Hyperlink"/>
-          </w:rPr>
-          <w:t>http://natecheng.blogspot.co.uk/2014/08/matlab-bluetooth-connection-bluetooth.html</w:t>
-        </w:r>
-      </w:hyperlink>
-    </w:p>
-    <w:p>
-      <w:pPr>
-        <w:jc w:val="left"/>
-        <w:rPr>
-          <w:rStyle w:val="Hyperlink"/>
-        </w:rPr>
-      </w:pPr>
-    </w:p>
-    <w:p>
-      <w:pPr>
-        <w:jc w:val="left"/>
-      </w:pPr>
-      <w:hyperlink r:id="rId6" w:history="1">
+      </w:pPr>
+    </w:p>
+    <w:p>
+      <w:pPr>
+        <w:jc w:val="left"/>
+      </w:pPr>
+      <w:hyperlink r:id="rId7" w:history="1">
         <w:r>
           <w:rPr>
             <w:rStyle w:val="Hyperlink"/>
@@ -79,7 +66,7 @@
       <w:pPr>
         <w:jc w:val="left"/>
       </w:pPr>
-      <w:hyperlink r:id="rId7" w:history="1">
+      <w:hyperlink r:id="rId8" w:history="1">
         <w:r>
           <w:rPr>
             <w:rStyle w:val="Hyperlink"/>
@@ -97,7 +84,7 @@
       <w:pPr>
         <w:jc w:val="left"/>
       </w:pPr>
-      <w:hyperlink r:id="rId8" w:history="1">
+      <w:hyperlink r:id="rId9" w:history="1">
         <w:r>
           <w:rPr>
             <w:rStyle w:val="Hyperlink"/>
@@ -115,7 +102,7 @@
       <w:pPr>
         <w:jc w:val="left"/>
       </w:pPr>
-      <w:hyperlink r:id="rId9" w:history="1">
+      <w:hyperlink r:id="rId10" w:history="1">
         <w:r>
           <w:rPr>
             <w:rStyle w:val="Hyperlink"/>
@@ -133,7 +120,7 @@
       <w:pPr>
         <w:jc w:val="left"/>
       </w:pPr>
-      <w:hyperlink r:id="rId10" w:history="1">
+      <w:hyperlink r:id="rId11" w:history="1">
         <w:r>
           <w:rPr>
             <w:rStyle w:val="Hyperlink"/>
@@ -151,7 +138,7 @@
       <w:pPr>
         <w:jc w:val="left"/>
       </w:pPr>
-      <w:hyperlink r:id="rId11" w:history="1">
+      <w:hyperlink r:id="rId12" w:history="1">
         <w:r>
           <w:rPr>
             <w:rStyle w:val="Hyperlink"/>
@@ -169,7 +156,7 @@
       <w:pPr>
         <w:jc w:val="left"/>
       </w:pPr>
-      <w:hyperlink r:id="rId12" w:anchor="topic=Sample+Code&amp;section=Resource+Types" w:history="1">
+      <w:hyperlink r:id="rId13" w:anchor="topic=Sample+Code&amp;section=Resource+Types" w:history="1">
         <w:r>
           <w:rPr>
             <w:rStyle w:val="Hyperlink"/>
@@ -187,7 +174,7 @@
       <w:pPr>
         <w:jc w:val="left"/>
       </w:pPr>
-      <w:hyperlink r:id="rId13" w:history="1">
+      <w:hyperlink r:id="rId14" w:history="1">
         <w:r>
           <w:rPr>
             <w:rStyle w:val="Hyperlink"/>
@@ -205,7 +192,7 @@
       <w:pPr>
         <w:jc w:val="left"/>
       </w:pPr>
-      <w:hyperlink r:id="rId14" w:history="1">
+      <w:hyperlink r:id="rId15" w:history="1">
         <w:r>
           <w:rPr>
             <w:rStyle w:val="Hyperlink"/>
@@ -223,7 +210,7 @@
       <w:pPr>
         <w:jc w:val="left"/>
       </w:pPr>
-      <w:hyperlink r:id="rId15" w:history="1">
+      <w:hyperlink r:id="rId16" w:history="1">
         <w:r>
           <w:rPr>
             <w:rStyle w:val="Hyperlink"/>
@@ -241,7 +228,7 @@
       <w:pPr>
         <w:jc w:val="left"/>
       </w:pPr>
-      <w:hyperlink r:id="rId16" w:history="1">
+      <w:hyperlink r:id="rId17" w:history="1">
         <w:r>
           <w:rPr>
             <w:rStyle w:val="Hyperlink"/>
@@ -259,7 +246,7 @@
       <w:pPr>
         <w:jc w:val="left"/>
       </w:pPr>
-      <w:hyperlink r:id="rId17" w:history="1">
+      <w:hyperlink r:id="rId18" w:history="1">
         <w:r>
           <w:rPr>
             <w:rStyle w:val="Hyperlink"/>
@@ -277,7 +264,7 @@
       <w:pPr>
         <w:jc w:val="left"/>
       </w:pPr>
-      <w:hyperlink r:id="rId18" w:history="1">
+      <w:hyperlink r:id="rId19" w:history="1">
         <w:r>
           <w:rPr>
             <w:rStyle w:val="Hyperlink"/>
@@ -295,7 +282,7 @@
       <w:pPr>
         <w:jc w:val="left"/>
       </w:pPr>
-      <w:hyperlink r:id="rId19" w:history="1">
+      <w:hyperlink r:id="rId20" w:history="1">
         <w:r>
           <w:rPr>
             <w:rStyle w:val="Hyperlink"/>
@@ -313,7 +300,7 @@
       <w:pPr>
         <w:jc w:val="left"/>
       </w:pPr>
-      <w:hyperlink r:id="rId20" w:anchor="installation" w:history="1">
+      <w:hyperlink r:id="rId21" w:anchor="installation" w:history="1">
         <w:r>
           <w:rPr>
             <w:rStyle w:val="Hyperlink"/>
@@ -331,7 +318,7 @@
       <w:pPr>
         <w:jc w:val="left"/>
       </w:pPr>
-      <w:hyperlink r:id="rId21" w:history="1">
+      <w:hyperlink r:id="rId22" w:history="1">
         <w:r>
           <w:rPr>
             <w:rStyle w:val="Hyperlink"/>
@@ -349,7 +336,7 @@
       <w:pPr>
         <w:jc w:val="left"/>
       </w:pPr>
-      <w:hyperlink r:id="rId22" w:anchor="module-pyaudio" w:history="1">
+      <w:hyperlink r:id="rId23" w:anchor="module-pyaudio" w:history="1">
         <w:r>
           <w:rPr>
             <w:rStyle w:val="Hyperlink"/>
@@ -385,7 +372,7 @@
       <w:pPr>
         <w:jc w:val="left"/>
       </w:pPr>
-      <w:hyperlink r:id="rId23" w:history="1">
+      <w:hyperlink r:id="rId24" w:history="1">
         <w:r>
           <w:rPr>
             <w:rStyle w:val="Hyperlink"/>
@@ -408,7 +395,7 @@
       <w:pPr>
         <w:jc w:val="left"/>
       </w:pPr>
-      <w:hyperlink r:id="rId24" w:history="1">
+      <w:hyperlink r:id="rId25" w:history="1">
         <w:r>
           <w:rPr>
             <w:rStyle w:val="Hyperlink"/>
@@ -422,42 +409,27 @@
         <w:jc w:val="left"/>
       </w:pPr>
       <w:r>
-        <w:t>[</w:t>
-      </w:r>
-      <w:proofErr w:type="spellStart"/>
-      <w:proofErr w:type="gramStart"/>
-      <w:r>
-        <w:t>wf.rewind</w:t>
-      </w:r>
-      <w:proofErr w:type="spellEnd"/>
-      <w:proofErr w:type="gramEnd"/>
-      <w:r>
-        <w:t>()]</w:t>
-      </w:r>
-    </w:p>
-    <w:p>
-      <w:pPr>
-        <w:jc w:val="left"/>
-      </w:pPr>
-    </w:p>
-    <w:p>
-      <w:pPr>
-        <w:jc w:val="left"/>
-      </w:pPr>
-    </w:p>
-    <w:p>
-      <w:pPr>
-        <w:jc w:val="left"/>
-      </w:pPr>
-      <w:proofErr w:type="spellStart"/>
-      <w:r>
-        <w:t>PyO</w:t>
-      </w:r>
-      <w:proofErr w:type="spellEnd"/>
-      <w:r>
-        <w:t xml:space="preserve">: </w:t>
-      </w:r>
-      <w:hyperlink r:id="rId25" w:history="1">
+        <w:t>[wf.rewind()]</w:t>
+      </w:r>
+    </w:p>
+    <w:p>
+      <w:pPr>
+        <w:jc w:val="left"/>
+      </w:pPr>
+    </w:p>
+    <w:p>
+      <w:pPr>
+        <w:jc w:val="left"/>
+      </w:pPr>
+    </w:p>
+    <w:p>
+      <w:pPr>
+        <w:jc w:val="left"/>
+      </w:pPr>
+      <w:r>
+        <w:t xml:space="preserve">PyO: </w:t>
+      </w:r>
+      <w:hyperlink r:id="rId26" w:history="1">
         <w:r>
           <w:rPr>
             <w:rStyle w:val="Hyperlink"/>
@@ -475,40 +447,17 @@
       <w:pPr>
         <w:jc w:val="left"/>
       </w:pPr>
-      <w:proofErr w:type="spellStart"/>
-      <w:r>
-        <w:t>Arduino</w:t>
-      </w:r>
-      <w:proofErr w:type="spellEnd"/>
-      <w:r>
-        <w:t xml:space="preserve"> dynamic memory</w:t>
-      </w:r>
-      <w:proofErr w:type="gramStart"/>
-      <w:r>
-        <w:t xml:space="preserve">:  </w:t>
-      </w:r>
-      <w:proofErr w:type="gramEnd"/>
-      <w:r>
-        <w:fldChar w:fldCharType="begin"/>
-      </w:r>
-      <w:r>
-        <w:instrText xml:space="preserve"> HYPERLINK "http://arduino.stackexchange.com/questions/3774/how-can-i-declare-an-array-of-variable-size-globally" </w:instrText>
-      </w:r>
-      <w:r>
-        <w:fldChar w:fldCharType="separate"/>
-      </w:r>
-      <w:r>
-        <w:rPr>
-          <w:rStyle w:val="Hyperlink"/>
-        </w:rPr>
-        <w:t>http://arduino.stackexchange.com/questions/3774/how-can-i-declare-an-array-of-variable-size-globally</w:t>
-      </w:r>
-      <w:r>
-        <w:rPr>
-          <w:rStyle w:val="Hyperlink"/>
-        </w:rPr>
-        <w:fldChar w:fldCharType="end"/>
-      </w:r>
+      <w:r>
+        <w:t xml:space="preserve">Arduino dynamic memory:  </w:t>
+      </w:r>
+      <w:hyperlink r:id="rId27" w:history="1">
+        <w:r>
+          <w:rPr>
+            <w:rStyle w:val="Hyperlink"/>
+          </w:rPr>
+          <w:t>http://arduino.stackexchange.com/questions/3774/how-can-i-declare-an-array-of-variable-size-globally</w:t>
+        </w:r>
+      </w:hyperlink>
     </w:p>
     <w:p>
       <w:pPr>
@@ -522,7 +471,7 @@
       <w:r>
         <w:t xml:space="preserve">Exception Handling: </w:t>
       </w:r>
-      <w:hyperlink r:id="rId26" w:history="1">
+      <w:hyperlink r:id="rId28" w:history="1">
         <w:r>
           <w:rPr>
             <w:rStyle w:val="Hyperlink"/>
@@ -541,17 +490,9 @@
         <w:jc w:val="left"/>
       </w:pPr>
       <w:r>
-        <w:t xml:space="preserve">Install </w:t>
-      </w:r>
-      <w:proofErr w:type="spellStart"/>
-      <w:r>
-        <w:t>wxpython</w:t>
-      </w:r>
-      <w:proofErr w:type="spellEnd"/>
-      <w:r>
-        <w:t xml:space="preserve"> </w:t>
-      </w:r>
-      <w:hyperlink r:id="rId27" w:history="1">
+        <w:t xml:space="preserve">Install wxpython </w:t>
+      </w:r>
+      <w:hyperlink r:id="rId29" w:history="1">
         <w:r>
           <w:rPr>
             <w:rStyle w:val="Hyperlink"/>
@@ -570,17 +511,9 @@
         <w:jc w:val="left"/>
       </w:pPr>
       <w:r>
-        <w:t xml:space="preserve">Queues in </w:t>
-      </w:r>
-      <w:proofErr w:type="spellStart"/>
-      <w:r>
-        <w:t>arduino</w:t>
-      </w:r>
-      <w:proofErr w:type="spellEnd"/>
-      <w:r>
-        <w:t xml:space="preserve">: </w:t>
-      </w:r>
-      <w:hyperlink r:id="rId28" w:history="1">
+        <w:t xml:space="preserve">Queues in arduino: </w:t>
+      </w:r>
+      <w:hyperlink r:id="rId30" w:history="1">
         <w:r>
           <w:rPr>
             <w:rStyle w:val="Hyperlink"/>
@@ -601,7 +534,7 @@
       <w:r>
         <w:t xml:space="preserve">Queues again: </w:t>
       </w:r>
-      <w:hyperlink r:id="rId29" w:history="1">
+      <w:hyperlink r:id="rId31" w:history="1">
         <w:r>
           <w:rPr>
             <w:rStyle w:val="Hyperlink"/>
@@ -624,15 +557,10 @@
       <w:pPr>
         <w:jc w:val="left"/>
       </w:pPr>
-      <w:proofErr w:type="spellStart"/>
-      <w:r>
-        <w:t>Mi.Mu</w:t>
-      </w:r>
-      <w:proofErr w:type="spellEnd"/>
-      <w:r>
-        <w:t xml:space="preserve"> Gloves: </w:t>
-      </w:r>
-      <w:hyperlink r:id="rId30" w:history="1">
+      <w:r>
+        <w:t xml:space="preserve">Mi.Mu Gloves: </w:t>
+      </w:r>
+      <w:hyperlink r:id="rId32" w:history="1">
         <w:r>
           <w:rPr>
             <w:rStyle w:val="Hyperlink"/>
@@ -648,7 +576,7 @@
       <w:r>
         <w:t xml:space="preserve">Gesture ring: </w:t>
       </w:r>
-      <w:hyperlink r:id="rId31" w:history="1">
+      <w:hyperlink r:id="rId33" w:history="1">
         <w:r>
           <w:rPr>
             <w:rStyle w:val="Hyperlink"/>
@@ -669,7 +597,7 @@
       <w:r>
         <w:t xml:space="preserve">Table footnote: </w:t>
       </w:r>
-      <w:hyperlink r:id="rId32" w:history="1">
+      <w:hyperlink r:id="rId34" w:history="1">
         <w:r>
           <w:rPr>
             <w:rStyle w:val="Hyperlink"/>
@@ -693,17 +621,9 @@
         <w:jc w:val="left"/>
       </w:pPr>
       <w:r>
-        <w:t xml:space="preserve">Python </w:t>
-      </w:r>
-      <w:proofErr w:type="spellStart"/>
-      <w:r>
-        <w:t>tkinter</w:t>
-      </w:r>
-      <w:proofErr w:type="spellEnd"/>
-      <w:r>
-        <w:t xml:space="preserve">: </w:t>
-      </w:r>
-      <w:hyperlink r:id="rId33" w:history="1">
+        <w:t xml:space="preserve">Python tkinter: </w:t>
+      </w:r>
+      <w:hyperlink r:id="rId35" w:history="1">
         <w:r>
           <w:rPr>
             <w:rStyle w:val="Hyperlink"/>
@@ -717,17 +637,9 @@
         <w:jc w:val="left"/>
       </w:pPr>
       <w:r>
-        <w:t xml:space="preserve"> </w:t>
-      </w:r>
-      <w:proofErr w:type="spellStart"/>
-      <w:r>
-        <w:t>Wxpython</w:t>
-      </w:r>
-      <w:proofErr w:type="spellEnd"/>
-      <w:r>
-        <w:t xml:space="preserve"> tutorial: </w:t>
-      </w:r>
-      <w:hyperlink r:id="rId34" w:history="1">
+        <w:t xml:space="preserve"> Wxpython tutorial: </w:t>
+      </w:r>
+      <w:hyperlink r:id="rId36" w:history="1">
         <w:r>
           <w:rPr>
             <w:rStyle w:val="Hyperlink"/>
@@ -748,7 +660,7 @@
       <w:r>
         <w:t xml:space="preserve">Bluetooth socket: </w:t>
       </w:r>
-      <w:hyperlink r:id="rId35" w:history="1">
+      <w:hyperlink r:id="rId37" w:history="1">
         <w:r>
           <w:rPr>
             <w:rStyle w:val="Hyperlink"/>
@@ -766,15 +678,10 @@
       <w:pPr>
         <w:jc w:val="left"/>
       </w:pPr>
-      <w:proofErr w:type="spellStart"/>
-      <w:r>
-        <w:t>Wxpython</w:t>
-      </w:r>
-      <w:proofErr w:type="spellEnd"/>
-      <w:r>
-        <w:t xml:space="preserve"> with Mac: </w:t>
-      </w:r>
-      <w:hyperlink r:id="rId36" w:history="1">
+      <w:r>
+        <w:t xml:space="preserve">Wxpython with Mac: </w:t>
+      </w:r>
+      <w:hyperlink r:id="rId38" w:history="1">
         <w:r>
           <w:rPr>
             <w:rStyle w:val="Hyperlink"/>
@@ -790,7 +697,7 @@
       <w:r>
         <w:t xml:space="preserve"> Py2app: </w:t>
       </w:r>
-      <w:hyperlink r:id="rId37" w:history="1">
+      <w:hyperlink r:id="rId39" w:history="1">
         <w:r>
           <w:rPr>
             <w:rStyle w:val="Hyperlink"/>
@@ -816,7 +723,7 @@
       <w:pPr>
         <w:jc w:val="left"/>
       </w:pPr>
-      <w:hyperlink r:id="rId38" w:history="1">
+      <w:hyperlink r:id="rId40" w:history="1">
         <w:r>
           <w:rPr>
             <w:rStyle w:val="Hyperlink"/>
@@ -834,23 +741,10 @@
       <w:pPr>
         <w:jc w:val="left"/>
       </w:pPr>
-      <w:proofErr w:type="gramStart"/>
-      <w:r>
-        <w:t>dynamic</w:t>
-      </w:r>
-      <w:proofErr w:type="gramEnd"/>
-      <w:r>
-        <w:t xml:space="preserve"> widgets and </w:t>
-      </w:r>
-      <w:proofErr w:type="spellStart"/>
-      <w:r>
-        <w:t>sizers</w:t>
-      </w:r>
-      <w:proofErr w:type="spellEnd"/>
-      <w:r>
-        <w:t xml:space="preserve">:  </w:t>
-      </w:r>
-      <w:hyperlink r:id="rId39" w:history="1">
+      <w:r>
+        <w:t xml:space="preserve">dynamic widgets and sizers:  </w:t>
+      </w:r>
+      <w:hyperlink r:id="rId41" w:history="1">
         <w:r>
           <w:rPr>
             <w:rStyle w:val="Hyperlink"/>
@@ -868,15 +762,10 @@
       <w:pPr>
         <w:jc w:val="left"/>
       </w:pPr>
-      <w:proofErr w:type="gramStart"/>
-      <w:r>
-        <w:t>non</w:t>
-      </w:r>
-      <w:proofErr w:type="gramEnd"/>
-      <w:r>
-        <w:t xml:space="preserve"> blocking GUI (multi threading): </w:t>
-      </w:r>
-      <w:hyperlink r:id="rId40" w:history="1">
+      <w:r>
+        <w:t xml:space="preserve">non blocking GUI (multi threading): </w:t>
+      </w:r>
+      <w:hyperlink r:id="rId42" w:history="1">
         <w:r>
           <w:rPr>
             <w:rStyle w:val="Hyperlink"/>
@@ -894,27 +783,20 @@
       <w:pPr>
         <w:jc w:val="left"/>
       </w:pPr>
-      <w:proofErr w:type="spellStart"/>
-      <w:proofErr w:type="gramStart"/>
-      <w:r>
-        <w:t>numpy</w:t>
-      </w:r>
-      <w:proofErr w:type="spellEnd"/>
-      <w:proofErr w:type="gramEnd"/>
-      <w:r>
-        <w:t>:</w:t>
-      </w:r>
-    </w:p>
-    <w:p>
-      <w:pPr>
-        <w:jc w:val="left"/>
-      </w:pPr>
-    </w:p>
-    <w:p>
-      <w:pPr>
-        <w:jc w:val="left"/>
-      </w:pPr>
-      <w:hyperlink r:id="rId41" w:history="1">
+      <w:r>
+        <w:t>numpy:</w:t>
+      </w:r>
+    </w:p>
+    <w:p>
+      <w:pPr>
+        <w:jc w:val="left"/>
+      </w:pPr>
+    </w:p>
+    <w:p>
+      <w:pPr>
+        <w:jc w:val="left"/>
+      </w:pPr>
+      <w:hyperlink r:id="rId43" w:history="1">
         <w:r>
           <w:rPr>
             <w:rStyle w:val="Hyperlink"/>
@@ -932,25 +814,10 @@
       <w:pPr>
         <w:jc w:val="left"/>
       </w:pPr>
-      <w:proofErr w:type="spellStart"/>
-      <w:proofErr w:type="gramStart"/>
-      <w:r>
-        <w:t>juce</w:t>
-      </w:r>
-      <w:proofErr w:type="spellEnd"/>
-      <w:proofErr w:type="gramEnd"/>
-      <w:r>
-        <w:t xml:space="preserve"> </w:t>
-      </w:r>
-      <w:proofErr w:type="spellStart"/>
-      <w:r>
-        <w:t>gui</w:t>
-      </w:r>
-      <w:proofErr w:type="spellEnd"/>
-      <w:r>
-        <w:t xml:space="preserve"> component: </w:t>
-      </w:r>
-      <w:hyperlink r:id="rId42" w:history="1">
+      <w:r>
+        <w:t xml:space="preserve">juce gui component: </w:t>
+      </w:r>
+      <w:hyperlink r:id="rId44" w:history="1">
         <w:r>
           <w:rPr>
             <w:rStyle w:val="Hyperlink"/>
@@ -968,17 +835,10 @@
       <w:pPr>
         <w:jc w:val="left"/>
       </w:pPr>
-      <w:proofErr w:type="spellStart"/>
-      <w:proofErr w:type="gramStart"/>
-      <w:r>
-        <w:t>juce</w:t>
-      </w:r>
-      <w:proofErr w:type="spellEnd"/>
-      <w:proofErr w:type="gramEnd"/>
-      <w:r>
-        <w:t xml:space="preserve"> tutorials: </w:t>
-      </w:r>
-      <w:hyperlink r:id="rId43" w:history="1">
+      <w:r>
+        <w:t xml:space="preserve">juce tutorials: </w:t>
+      </w:r>
+      <w:hyperlink r:id="rId45" w:history="1">
         <w:r>
           <w:rPr>
             <w:rStyle w:val="Hyperlink"/>
@@ -996,22 +856,15 @@
       <w:pPr>
         <w:jc w:val="left"/>
       </w:pPr>
-      <w:proofErr w:type="spellStart"/>
-      <w:proofErr w:type="gramStart"/>
-      <w:r>
-        <w:t>juce</w:t>
-      </w:r>
-      <w:proofErr w:type="spellEnd"/>
-      <w:proofErr w:type="gramEnd"/>
-      <w:r>
-        <w:t xml:space="preserve"> audio app tutorials:</w:t>
-      </w:r>
-    </w:p>
-    <w:p>
-      <w:pPr>
-        <w:jc w:val="left"/>
-      </w:pPr>
-      <w:hyperlink r:id="rId44" w:history="1">
+      <w:r>
+        <w:t>juce audio app tutorials:</w:t>
+      </w:r>
+    </w:p>
+    <w:p>
+      <w:pPr>
+        <w:jc w:val="left"/>
+      </w:pPr>
+      <w:hyperlink r:id="rId46" w:history="1">
         <w:r>
           <w:rPr>
             <w:rStyle w:val="Hyperlink"/>
@@ -1037,7 +890,7 @@
       <w:pPr>
         <w:jc w:val="left"/>
       </w:pPr>
-      <w:hyperlink r:id="rId45" w:history="1">
+      <w:hyperlink r:id="rId47" w:history="1">
         <w:r>
           <w:rPr>
             <w:rStyle w:val="Hyperlink"/>
@@ -1055,25 +908,15 @@
       <w:pPr>
         <w:jc w:val="left"/>
       </w:pPr>
-      <w:proofErr w:type="spellStart"/>
-      <w:proofErr w:type="gramStart"/>
-      <w:r>
-        <w:t>c</w:t>
-      </w:r>
-      <w:proofErr w:type="gramEnd"/>
-      <w:r>
-        <w:t>++</w:t>
-      </w:r>
-      <w:proofErr w:type="spellEnd"/>
-      <w:r>
-        <w:t xml:space="preserve"> multithreading:</w:t>
-      </w:r>
-    </w:p>
-    <w:p>
-      <w:pPr>
-        <w:jc w:val="left"/>
-      </w:pPr>
-      <w:hyperlink r:id="rId46" w:history="1">
+      <w:r>
+        <w:t>c++ multithreading:</w:t>
+      </w:r>
+    </w:p>
+    <w:p>
+      <w:pPr>
+        <w:jc w:val="left"/>
+      </w:pPr>
+      <w:hyperlink r:id="rId48" w:history="1">
         <w:r>
           <w:rPr>
             <w:rStyle w:val="Hyperlink"/>
@@ -1096,22 +939,15 @@
       <w:pPr>
         <w:jc w:val="left"/>
       </w:pPr>
-      <w:proofErr w:type="spellStart"/>
-      <w:proofErr w:type="gramStart"/>
-      <w:r>
-        <w:t>arduino</w:t>
-      </w:r>
-      <w:proofErr w:type="spellEnd"/>
-      <w:proofErr w:type="gramEnd"/>
-      <w:r>
-        <w:t xml:space="preserve"> functions source code: </w:t>
-      </w:r>
-    </w:p>
-    <w:p>
-      <w:pPr>
-        <w:jc w:val="left"/>
-      </w:pPr>
-      <w:hyperlink r:id="rId47" w:history="1">
+      <w:r>
+        <w:t xml:space="preserve">arduino functions source code: </w:t>
+      </w:r>
+    </w:p>
+    <w:p>
+      <w:pPr>
+        <w:jc w:val="left"/>
+      </w:pPr>
+      <w:hyperlink r:id="rId49" w:history="1">
         <w:r>
           <w:rPr>
             <w:rStyle w:val="Hyperlink"/>
@@ -1132,12 +968,33 @@
       <w:r>
         <w:t xml:space="preserve">Resampling Methods Paper: </w:t>
       </w:r>
-      <w:hyperlink r:id="rId48" w:history="1">
+      <w:hyperlink r:id="rId50" w:history="1">
         <w:r>
           <w:rPr>
             <w:rStyle w:val="Hyperlink"/>
           </w:rPr>
           <w:t>http://www.cs.uic.edu/~kenyon/Papers/Comparison.of.Interpolating.Methods.Parker.Kenyon.Troxel.pdf</w:t>
+        </w:r>
+      </w:hyperlink>
+    </w:p>
+    <w:p>
+      <w:pPr>
+        <w:jc w:val="left"/>
+      </w:pPr>
+    </w:p>
+    <w:p>
+      <w:pPr>
+        <w:jc w:val="left"/>
+      </w:pPr>
+      <w:r>
+        <w:t xml:space="preserve">setPWMfreq: </w:t>
+      </w:r>
+      <w:hyperlink r:id="rId51" w:history="1">
+        <w:r>
+          <w:rPr>
+            <w:rStyle w:val="Hyperlink"/>
+          </w:rPr>
+          <w:t>http://playground.arduino.cc/Code/PwmFrequency</w:t>
         </w:r>
       </w:hyperlink>
     </w:p>

</xml_diff>